<commit_message>
update source code and report
</commit_message>
<xml_diff>
--- a/6006CEM - MachineLearning - Coursework - DamienTanLekKhee.docx
+++ b/6006CEM - MachineLearning - Coursework - DamienTanLekKhee.docx
@@ -1210,14 +1210,12 @@
                               </w:rPr>
                               <w:t xml:space="preserve"> </w:t>
                             </w:r>
-                            <w:proofErr w:type="gramStart"/>
                             <w:r>
                               <w:rPr>
                                 <w:rFonts w:ascii="Arial" w:hAnsi="Arial" w:cs="Arial"/>
                               </w:rPr>
                               <w:t>learning</w:t>
                             </w:r>
-                            <w:proofErr w:type="gramEnd"/>
                           </w:p>
                           <w:p>
                             <w:pPr>
@@ -1417,14 +1415,12 @@
                               </w:rPr>
                               <w:t xml:space="preserve"> </w:t>
                             </w:r>
-                            <w:proofErr w:type="gramStart"/>
                             <w:r>
                               <w:rPr>
                                 <w:rFonts w:ascii="Arial" w:hAnsi="Arial" w:cs="Arial"/>
                               </w:rPr>
                               <w:t>task</w:t>
                             </w:r>
-                            <w:proofErr w:type="gramEnd"/>
                           </w:p>
                           <w:p>
                             <w:pPr>
@@ -1442,14 +1438,12 @@
                                 <w:rFonts w:ascii="Arial" w:hAnsi="Arial" w:cs="Arial"/>
                               </w:rPr>
                             </w:pPr>
-                            <w:proofErr w:type="spellStart"/>
                             <w:r>
                               <w:rPr>
                                 <w:rFonts w:ascii="Arial" w:hAnsi="Arial" w:cs="Arial"/>
                               </w:rPr>
                               <w:t>Analyse</w:t>
                             </w:r>
-                            <w:proofErr w:type="spellEnd"/>
                             <w:r>
                               <w:rPr>
                                 <w:rFonts w:ascii="Arial" w:hAnsi="Arial" w:cs="Arial"/>
@@ -1639,14 +1633,12 @@
                               </w:rPr>
                               <w:t xml:space="preserve"> </w:t>
                             </w:r>
-                            <w:proofErr w:type="gramStart"/>
                             <w:r>
                               <w:rPr>
                                 <w:rFonts w:ascii="Arial" w:hAnsi="Arial" w:cs="Arial"/>
                               </w:rPr>
                               <w:t>result</w:t>
                             </w:r>
-                            <w:proofErr w:type="gramEnd"/>
                           </w:p>
                           <w:p>
                             <w:pPr>
@@ -1664,19 +1656,11 @@
                                 <w:rFonts w:ascii="Arial" w:hAnsi="Arial" w:cs="Arial"/>
                               </w:rPr>
                             </w:pPr>
-                            <w:proofErr w:type="spellStart"/>
                             <w:r>
                               <w:rPr>
                                 <w:rFonts w:ascii="Arial" w:hAnsi="Arial" w:cs="Arial"/>
                               </w:rPr>
-                              <w:t>Conceptualise</w:t>
-                            </w:r>
-                            <w:proofErr w:type="spellEnd"/>
-                            <w:r>
-                              <w:rPr>
-                                <w:rFonts w:ascii="Arial" w:hAnsi="Arial" w:cs="Arial"/>
-                              </w:rPr>
-                              <w:t xml:space="preserve"> the role of modern machine learning approaches and their impact on</w:t>
+                              <w:t>Conceptualise the role of modern machine learning approaches and their impact on</w:t>
                             </w:r>
                             <w:r>
                               <w:rPr>
@@ -1685,14 +1669,12 @@
                               </w:rPr>
                               <w:t xml:space="preserve"> </w:t>
                             </w:r>
-                            <w:proofErr w:type="gramStart"/>
                             <w:r>
                               <w:rPr>
                                 <w:rFonts w:ascii="Arial" w:hAnsi="Arial" w:cs="Arial"/>
                               </w:rPr>
                               <w:t>society</w:t>
                             </w:r>
-                            <w:proofErr w:type="gramEnd"/>
                           </w:p>
                         </w:txbxContent>
                       </wps:txbx>
@@ -2438,6 +2420,17 @@
     </w:p>
     <w:sdt>
       <w:sdtPr>
+        <w:rPr>
+          <w:rFonts w:ascii="Times New Roman" w:eastAsiaTheme="minorEastAsia" w:hAnsi="Times New Roman" w:cstheme="minorBidi"/>
+          <w:b w:val="0"/>
+          <w:bCs w:val="0"/>
+          <w:color w:val="auto"/>
+          <w:kern w:val="2"/>
+          <w:sz w:val="24"/>
+          <w:szCs w:val="24"/>
+          <w:lang w:val="en-MY" w:eastAsia="zh-CN"/>
+          <w14:ligatures w14:val="standardContextual"/>
+        </w:rPr>
         <w:id w:val="-313878962"/>
         <w:docPartObj>
           <w:docPartGallery w:val="Table of Contents"/>
@@ -2446,14 +2439,7 @@
       </w:sdtPr>
       <w:sdtEndPr>
         <w:rPr>
-          <w:rFonts w:ascii="Times New Roman" w:eastAsiaTheme="minorEastAsia" w:hAnsi="Times New Roman" w:cstheme="minorBidi"/>
           <w:noProof/>
-          <w:color w:val="auto"/>
-          <w:kern w:val="2"/>
-          <w:sz w:val="24"/>
-          <w:szCs w:val="24"/>
-          <w:lang w:val="en-MY" w:eastAsia="zh-CN"/>
-          <w14:ligatures w14:val="standardContextual"/>
         </w:rPr>
       </w:sdtEndPr>
       <w:sdtContent>
@@ -4929,6 +4915,7 @@
       </w:pPr>
       <w:r>
         <w:rPr>
+          <w:noProof/>
           <w:lang w:val="en-US"/>
         </w:rPr>
         <w:drawing>
@@ -5552,19 +5539,7 @@
         <w:rPr>
           <w:lang w:val="en-US"/>
         </w:rPr>
-        <w:t xml:space="preserve"> the model's capacity to </w:t>
-      </w:r>
-      <w:r>
-        <w:rPr>
-          <w:lang w:val="en-US"/>
-        </w:rPr>
-        <w:t>generalize</w:t>
-      </w:r>
-      <w:r>
-        <w:rPr>
-          <w:lang w:val="en-US"/>
-        </w:rPr>
-        <w:t xml:space="preserve"> to new data. The random state parameter, which affects the results' reproducibility, represents yet another notable distinction. In addition, the updated model adds a </w:t>
+        <w:t xml:space="preserve"> the model's capacity to generalize to new data. The random state parameter, which affects the results' reproducibility, represents yet another notable distinction. In addition, the updated model adds a </w:t>
       </w:r>
       <w:proofErr w:type="spellStart"/>
       <w:proofErr w:type="gramStart"/>
@@ -5586,25 +5561,7 @@
         <w:rPr>
           <w:lang w:val="en-US"/>
         </w:rPr>
-        <w:t xml:space="preserve">) </w:t>
-      </w:r>
-      <w:r>
-        <w:rPr>
-          <w:lang w:val="en-US"/>
-        </w:rPr>
-        <w:t>standardization</w:t>
-      </w:r>
-      <w:r>
-        <w:rPr>
-          <w:lang w:val="en-US"/>
-        </w:rPr>
-        <w:t xml:space="preserve"> In conclusion, although having the same goal and algorithm, the two models differ in subtle ways that may have an impact on the results of the models. These differences include split ratio variations, random states, and the inclusion of feature </w:t>
-      </w:r>
-      <w:r>
-        <w:rPr>
-          <w:lang w:val="en-US"/>
-        </w:rPr>
-        <w:t>standardization</w:t>
+        <w:t>) standardization In conclusion, although having the same goal and algorithm, the two models differ in subtle ways that may have an impact on the results of the models. These differences include split ratio variations, random states, and the inclusion of feature standardization</w:t>
       </w:r>
       <w:r>
         <w:rPr>
@@ -5616,19 +5573,7 @@
         <w:rPr>
           <w:lang w:val="en-US"/>
         </w:rPr>
-        <w:t xml:space="preserve">p to guarantee consistent feature scales—an important logistic regression consideration. The current model lacks this </w:t>
-      </w:r>
-      <w:r>
-        <w:rPr>
-          <w:lang w:val="en-US"/>
-        </w:rPr>
-        <w:t>standardization</w:t>
-      </w:r>
-      <w:r>
-        <w:rPr>
-          <w:lang w:val="en-US"/>
-        </w:rPr>
-        <w:t xml:space="preserve"> process, which could have an impact on the convergence and general performance of the model.</w:t>
+        <w:t>p to guarantee consistent feature scales—an important logistic regression consideration. The current model lacks this standardization process, which could have an impact on the convergence and general performance of the model.</w:t>
       </w:r>
       <w:r>
         <w:rPr>
@@ -5740,6 +5685,7 @@
       </w:pPr>
       <w:r>
         <w:rPr>
+          <w:noProof/>
           <w:lang w:val="en-US"/>
         </w:rPr>
         <w:drawing>
@@ -6030,6 +5976,7 @@
       </w:pPr>
       <w:r>
         <w:rPr>
+          <w:noProof/>
           <w:lang w:val="en-US"/>
         </w:rPr>
         <w:drawing>
@@ -6474,6 +6421,7 @@
       </w:pPr>
       <w:r>
         <w:rPr>
+          <w:noProof/>
           <w:lang w:val="en-US"/>
         </w:rPr>
         <w:lastRenderedPageBreak/>
@@ -6659,6 +6607,7 @@
       </w:pPr>
       <w:r>
         <w:rPr>
+          <w:noProof/>
           <w:lang w:val="en-US"/>
         </w:rPr>
         <w:drawing>
@@ -6839,19 +6788,7 @@
         <w:rPr>
           <w:lang w:val="en-US"/>
         </w:rPr>
-        <w:t xml:space="preserve">This snippet of code uses box plots and further data manipulation to find and fix outliers in the dataset. To </w:t>
-      </w:r>
-      <w:r>
-        <w:rPr>
-          <w:lang w:val="en-US"/>
-        </w:rPr>
-        <w:t>visualize</w:t>
-      </w:r>
-      <w:r>
-        <w:rPr>
-          <w:lang w:val="en-US"/>
-        </w:rPr>
-        <w:t xml:space="preserve"> the distribution and identify possible outliers in the numerical columns of the </w:t>
+        <w:t xml:space="preserve">This snippet of code uses box plots and further data manipulation to find and fix outliers in the dataset. To visualize the distribution and identify possible outliers in the numerical columns of the </w:t>
       </w:r>
       <w:proofErr w:type="spellStart"/>
       <w:r>
@@ -7074,6 +7011,7 @@
       </w:pPr>
       <w:r>
         <w:rPr>
+          <w:noProof/>
           <w:lang w:val="en-US"/>
         </w:rPr>
         <w:drawing>
@@ -7488,6 +7426,7 @@
       </w:pPr>
       <w:r>
         <w:rPr>
+          <w:noProof/>
           <w:lang w:val="en-US"/>
         </w:rPr>
         <w:drawing>
@@ -7536,6 +7475,7 @@
       </w:pPr>
       <w:r>
         <w:rPr>
+          <w:noProof/>
           <w:lang w:val="en-US"/>
         </w:rPr>
         <w:drawing>
@@ -8002,6 +7942,7 @@
       </w:pPr>
       <w:r>
         <w:rPr>
+          <w:noProof/>
           <w:lang w:val="en-US"/>
         </w:rPr>
         <w:drawing>
@@ -8051,6 +7992,7 @@
       </w:pPr>
       <w:r>
         <w:rPr>
+          <w:noProof/>
           <w:lang w:val="en-US"/>
         </w:rPr>
         <w:drawing>
@@ -8113,6 +8055,7 @@
       </w:r>
       <w:r>
         <w:rPr>
+          <w:noProof/>
           <w:lang w:val="en-US"/>
         </w:rPr>
         <w:drawing>
@@ -8500,6 +8443,28 @@
     </w:p>
     <w:p>
       <w:pPr>
+        <w:rPr>
+          <w:rFonts w:eastAsiaTheme="majorEastAsia" w:cs="Times New Roman"/>
+          <w:b/>
+          <w:bCs/>
+          <w:color w:val="000000" w:themeColor="text1"/>
+          <w:lang w:val="en-US"/>
+        </w:rPr>
+      </w:pPr>
+      <w:bookmarkStart w:id="19" w:name="_Toc151676789"/>
+      <w:r>
+        <w:rPr>
+          <w:rFonts w:cs="Times New Roman"/>
+          <w:b/>
+          <w:bCs/>
+          <w:color w:val="000000" w:themeColor="text1"/>
+          <w:lang w:val="en-US"/>
+        </w:rPr>
+        <w:br w:type="page"/>
+      </w:r>
+    </w:p>
+    <w:p>
+      <w:pPr>
         <w:pStyle w:val="Heading2"/>
         <w:spacing w:before="0" w:line="360" w:lineRule="auto"/>
         <w:rPr>
@@ -8512,7 +8477,6 @@
           <w:lang w:val="en-US"/>
         </w:rPr>
       </w:pPr>
-      <w:bookmarkStart w:id="19" w:name="_Toc151676789"/>
       <w:r>
         <w:rPr>
           <w:rFonts w:ascii="Times New Roman" w:hAnsi="Times New Roman" w:cs="Times New Roman"/>
@@ -8523,6 +8487,7 @@
           <w:szCs w:val="24"/>
           <w:lang w:val="en-US"/>
         </w:rPr>
+        <w:lastRenderedPageBreak/>
         <w:t>4.4 Model Tuning</w:t>
       </w:r>
       <w:bookmarkEnd w:id="19"/>
@@ -8542,6 +8507,142 @@
           <w:lang w:val="en-US"/>
         </w:rPr>
       </w:pPr>
+      <w:r>
+        <w:rPr>
+          <w:lang w:val="en-US"/>
+        </w:rPr>
+        <w:drawing>
+          <wp:inline distT="0" distB="0" distL="0" distR="0" wp14:anchorId="26C644FE" wp14:editId="3385B7B3">
+            <wp:extent cx="5731510" cy="3779520"/>
+            <wp:effectExtent l="0" t="0" r="0" b="5080"/>
+            <wp:docPr id="2056131923" name="Picture 1"/>
+            <wp:cNvGraphicFramePr>
+              <a:graphicFrameLocks xmlns:a="http://schemas.openxmlformats.org/drawingml/2006/main" noChangeAspect="1"/>
+            </wp:cNvGraphicFramePr>
+            <a:graphic xmlns:a="http://schemas.openxmlformats.org/drawingml/2006/main">
+              <a:graphicData uri="http://schemas.openxmlformats.org/drawingml/2006/picture">
+                <pic:pic xmlns:pic="http://schemas.openxmlformats.org/drawingml/2006/picture">
+                  <pic:nvPicPr>
+                    <pic:cNvPr id="2056131923" name=""/>
+                    <pic:cNvPicPr/>
+                  </pic:nvPicPr>
+                  <pic:blipFill>
+                    <a:blip r:embed="rId16"/>
+                    <a:stretch>
+                      <a:fillRect/>
+                    </a:stretch>
+                  </pic:blipFill>
+                  <pic:spPr>
+                    <a:xfrm>
+                      <a:off x="0" y="0"/>
+                      <a:ext cx="5731510" cy="3779520"/>
+                    </a:xfrm>
+                    <a:prstGeom prst="rect">
+                      <a:avLst/>
+                    </a:prstGeom>
+                  </pic:spPr>
+                </pic:pic>
+              </a:graphicData>
+            </a:graphic>
+          </wp:inline>
+        </w:drawing>
+      </w:r>
+    </w:p>
+    <w:p>
+      <w:pPr>
+        <w:pStyle w:val="Caption"/>
+        <w:jc w:val="center"/>
+        <w:rPr>
+          <w:i w:val="0"/>
+          <w:iCs w:val="0"/>
+          <w:sz w:val="24"/>
+          <w:szCs w:val="24"/>
+          <w:lang w:val="en-US"/>
+        </w:rPr>
+      </w:pPr>
+      <w:r>
+        <w:rPr>
+          <w:b/>
+          <w:bCs/>
+          <w:i w:val="0"/>
+          <w:iCs w:val="0"/>
+          <w:color w:val="000000" w:themeColor="text1"/>
+          <w:sz w:val="24"/>
+          <w:szCs w:val="24"/>
+        </w:rPr>
+        <w:t xml:space="preserve">Figure </w:t>
+      </w:r>
+      <w:r>
+        <w:rPr>
+          <w:b/>
+          <w:bCs/>
+          <w:i w:val="0"/>
+          <w:iCs w:val="0"/>
+          <w:color w:val="000000" w:themeColor="text1"/>
+          <w:sz w:val="24"/>
+          <w:szCs w:val="24"/>
+        </w:rPr>
+        <w:fldChar w:fldCharType="begin"/>
+      </w:r>
+      <w:r>
+        <w:rPr>
+          <w:b/>
+          <w:bCs/>
+          <w:i w:val="0"/>
+          <w:iCs w:val="0"/>
+          <w:color w:val="000000" w:themeColor="text1"/>
+          <w:sz w:val="24"/>
+          <w:szCs w:val="24"/>
+        </w:rPr>
+        <w:instrText xml:space="preserve"> SEQ Figure \* ARABIC </w:instrText>
+      </w:r>
+      <w:r>
+        <w:rPr>
+          <w:b/>
+          <w:bCs/>
+          <w:i w:val="0"/>
+          <w:iCs w:val="0"/>
+          <w:color w:val="000000" w:themeColor="text1"/>
+          <w:sz w:val="24"/>
+          <w:szCs w:val="24"/>
+        </w:rPr>
+        <w:fldChar w:fldCharType="separate"/>
+      </w:r>
+      <w:r>
+        <w:rPr>
+          <w:b/>
+          <w:bCs/>
+          <w:i w:val="0"/>
+          <w:iCs w:val="0"/>
+          <w:noProof/>
+          <w:color w:val="000000" w:themeColor="text1"/>
+          <w:sz w:val="24"/>
+          <w:szCs w:val="24"/>
+        </w:rPr>
+        <w:t>9</w:t>
+      </w:r>
+      <w:r>
+        <w:rPr>
+          <w:b/>
+          <w:bCs/>
+          <w:i w:val="0"/>
+          <w:iCs w:val="0"/>
+          <w:color w:val="000000" w:themeColor="text1"/>
+          <w:sz w:val="24"/>
+          <w:szCs w:val="24"/>
+        </w:rPr>
+        <w:fldChar w:fldCharType="end"/>
+      </w:r>
+      <w:r>
+        <w:rPr>
+          <w:i w:val="0"/>
+          <w:iCs w:val="0"/>
+          <w:color w:val="000000" w:themeColor="text1"/>
+          <w:sz w:val="24"/>
+          <w:szCs w:val="24"/>
+        </w:rPr>
+        <w:t>: Tuned Decision Tree Result</w:t>
+      </w:r>
     </w:p>
     <w:p>
       <w:pPr>
@@ -8553,39 +8654,236 @@
     </w:p>
     <w:p>
       <w:pPr>
-        <w:pStyle w:val="Heading1"/>
-        <w:spacing w:before="0" w:line="360" w:lineRule="auto"/>
-        <w:rPr>
-          <w:rFonts w:ascii="Times New Roman" w:hAnsi="Times New Roman" w:cs="Times New Roman"/>
-          <w:b/>
-          <w:bCs/>
-          <w:color w:val="000000" w:themeColor="text1"/>
-          <w:sz w:val="24"/>
-          <w:szCs w:val="24"/>
-          <w:lang w:val="en-US"/>
-        </w:rPr>
-      </w:pPr>
+        <w:spacing w:line="360" w:lineRule="auto"/>
+        <w:jc w:val="center"/>
+        <w:rPr>
+          <w:lang w:val="en-US"/>
+        </w:rPr>
+      </w:pPr>
+      <w:r>
+        <w:rPr>
+          <w:lang w:val="en-US"/>
+        </w:rPr>
+        <w:drawing>
+          <wp:inline distT="0" distB="0" distL="0" distR="0" wp14:anchorId="5D4D356D" wp14:editId="677C49CB">
+            <wp:extent cx="4495800" cy="3614174"/>
+            <wp:effectExtent l="0" t="0" r="0" b="5715"/>
+            <wp:docPr id="664580440" name="Picture 1" descr="A screenshot of a graph&#10;&#10;Description automatically generated"/>
+            <wp:cNvGraphicFramePr>
+              <a:graphicFrameLocks xmlns:a="http://schemas.openxmlformats.org/drawingml/2006/main" noChangeAspect="1"/>
+            </wp:cNvGraphicFramePr>
+            <a:graphic xmlns:a="http://schemas.openxmlformats.org/drawingml/2006/main">
+              <a:graphicData uri="http://schemas.openxmlformats.org/drawingml/2006/picture">
+                <pic:pic xmlns:pic="http://schemas.openxmlformats.org/drawingml/2006/picture">
+                  <pic:nvPicPr>
+                    <pic:cNvPr id="664580440" name="Picture 1" descr="A screenshot of a graph&#10;&#10;Description automatically generated"/>
+                    <pic:cNvPicPr/>
+                  </pic:nvPicPr>
+                  <pic:blipFill>
+                    <a:blip r:embed="rId17"/>
+                    <a:stretch>
+                      <a:fillRect/>
+                    </a:stretch>
+                  </pic:blipFill>
+                  <pic:spPr>
+                    <a:xfrm>
+                      <a:off x="0" y="0"/>
+                      <a:ext cx="4577706" cy="3680018"/>
+                    </a:xfrm>
+                    <a:prstGeom prst="rect">
+                      <a:avLst/>
+                    </a:prstGeom>
+                  </pic:spPr>
+                </pic:pic>
+              </a:graphicData>
+            </a:graphic>
+          </wp:inline>
+        </w:drawing>
+      </w:r>
+    </w:p>
+    <w:p>
+      <w:pPr>
+        <w:pStyle w:val="Caption"/>
+        <w:jc w:val="center"/>
+        <w:rPr>
+          <w:i w:val="0"/>
+          <w:iCs w:val="0"/>
+          <w:color w:val="000000" w:themeColor="text1"/>
+          <w:sz w:val="24"/>
+          <w:szCs w:val="24"/>
+          <w:lang w:val="en-US"/>
+        </w:rPr>
+      </w:pPr>
+      <w:r>
+        <w:rPr>
+          <w:b/>
+          <w:bCs/>
+          <w:i w:val="0"/>
+          <w:iCs w:val="0"/>
+          <w:color w:val="000000" w:themeColor="text1"/>
+          <w:sz w:val="24"/>
+          <w:szCs w:val="24"/>
+        </w:rPr>
+        <w:t xml:space="preserve">Figure </w:t>
+      </w:r>
+      <w:r>
+        <w:rPr>
+          <w:b/>
+          <w:bCs/>
+          <w:i w:val="0"/>
+          <w:iCs w:val="0"/>
+          <w:color w:val="000000" w:themeColor="text1"/>
+          <w:sz w:val="24"/>
+          <w:szCs w:val="24"/>
+        </w:rPr>
+        <w:fldChar w:fldCharType="begin"/>
+      </w:r>
+      <w:r>
+        <w:rPr>
+          <w:b/>
+          <w:bCs/>
+          <w:i w:val="0"/>
+          <w:iCs w:val="0"/>
+          <w:color w:val="000000" w:themeColor="text1"/>
+          <w:sz w:val="24"/>
+          <w:szCs w:val="24"/>
+        </w:rPr>
+        <w:instrText xml:space="preserve"> SEQ Figure \* ARABIC </w:instrText>
+      </w:r>
+      <w:r>
+        <w:rPr>
+          <w:b/>
+          <w:bCs/>
+          <w:i w:val="0"/>
+          <w:iCs w:val="0"/>
+          <w:color w:val="000000" w:themeColor="text1"/>
+          <w:sz w:val="24"/>
+          <w:szCs w:val="24"/>
+        </w:rPr>
+        <w:fldChar w:fldCharType="separate"/>
+      </w:r>
+      <w:r>
+        <w:rPr>
+          <w:b/>
+          <w:bCs/>
+          <w:i w:val="0"/>
+          <w:iCs w:val="0"/>
+          <w:noProof/>
+          <w:color w:val="000000" w:themeColor="text1"/>
+          <w:sz w:val="24"/>
+          <w:szCs w:val="24"/>
+        </w:rPr>
+        <w:t>10</w:t>
+      </w:r>
+      <w:r>
+        <w:rPr>
+          <w:b/>
+          <w:bCs/>
+          <w:i w:val="0"/>
+          <w:iCs w:val="0"/>
+          <w:color w:val="000000" w:themeColor="text1"/>
+          <w:sz w:val="24"/>
+          <w:szCs w:val="24"/>
+        </w:rPr>
+        <w:fldChar w:fldCharType="end"/>
+      </w:r>
+      <w:r>
+        <w:rPr>
+          <w:i w:val="0"/>
+          <w:iCs w:val="0"/>
+          <w:color w:val="000000" w:themeColor="text1"/>
+          <w:sz w:val="24"/>
+          <w:szCs w:val="24"/>
+        </w:rPr>
+        <w:t>: Confusion Matrix (Decision Tree)</w:t>
+      </w:r>
+    </w:p>
+    <w:p>
+      <w:pPr>
+        <w:spacing w:line="360" w:lineRule="auto"/>
+        <w:jc w:val="both"/>
+        <w:rPr>
+          <w:lang w:val="en-US"/>
+        </w:rPr>
+      </w:pPr>
+      <w:r>
+        <w:rPr>
+          <w:lang w:val="en-US"/>
+        </w:rPr>
+        <w:lastRenderedPageBreak/>
+        <w:t xml:space="preserve">In conclusion, the Decision Tree model demonstrated a significant increase in accuracy following hyperparameter tuning, going from 71.93% to 73.68%. This shows that the model's performance was </w:t>
+      </w:r>
+      <w:r>
+        <w:rPr>
+          <w:lang w:val="en-US"/>
+        </w:rPr>
+        <w:t>optimized</w:t>
+      </w:r>
+      <w:r>
+        <w:rPr>
+          <w:lang w:val="en-US"/>
+        </w:rPr>
+        <w:t xml:space="preserve"> by the chosen hyperparameters, allowing it to </w:t>
+      </w:r>
+      <w:r>
+        <w:rPr>
+          <w:lang w:val="en-US"/>
+        </w:rPr>
+        <w:t>recognize</w:t>
+      </w:r>
+      <w:r>
+        <w:rPr>
+          <w:lang w:val="en-US"/>
+        </w:rPr>
+        <w:t xml:space="preserve"> patterns and generate predictions with greater accuracy. However, the Logistic Regression model's accuracy did not change significantly, suggesting that either the selected grid or the default hyperparameters may not have had a major effect on the model's performance for this specific dataset. The divergent results underscore the subtle impact of hyperparameter tuning and the significance of a methodical approach to identifying ideal configurations that are </w:t>
+      </w:r>
+      <w:r>
+        <w:rPr>
+          <w:lang w:val="en-US"/>
+        </w:rPr>
+        <w:t>customized</w:t>
+      </w:r>
+      <w:r>
+        <w:rPr>
+          <w:lang w:val="en-US"/>
+        </w:rPr>
+        <w:t xml:space="preserve"> to the unique features of every machine learning algorithm and dataset.</w:t>
+      </w:r>
       <w:bookmarkStart w:id="20" w:name="_Toc151676790"/>
-      <w:r>
-        <w:rPr>
-          <w:rFonts w:ascii="Times New Roman" w:hAnsi="Times New Roman" w:cs="Times New Roman"/>
-          <w:b/>
-          <w:bCs/>
-          <w:color w:val="000000" w:themeColor="text1"/>
-          <w:sz w:val="24"/>
-          <w:szCs w:val="24"/>
+    </w:p>
+    <w:p>
+      <w:pPr>
+        <w:spacing w:line="360" w:lineRule="auto"/>
+        <w:jc w:val="both"/>
+        <w:rPr>
+          <w:lang w:val="en-US"/>
+        </w:rPr>
+      </w:pPr>
+    </w:p>
+    <w:p>
+      <w:pPr>
+        <w:spacing w:line="360" w:lineRule="auto"/>
+        <w:jc w:val="both"/>
+        <w:rPr>
+          <w:lang w:val="en-US"/>
+        </w:rPr>
+      </w:pPr>
+      <w:r>
+        <w:rPr>
+          <w:rFonts w:cs="Times New Roman"/>
+          <w:b/>
+          <w:bCs/>
+          <w:color w:val="000000" w:themeColor="text1"/>
           <w:lang w:val="en-US"/>
         </w:rPr>
         <w:t xml:space="preserve">5.0 </w:t>
       </w:r>
       <w:r>
         <w:rPr>
-          <w:rFonts w:ascii="Times New Roman" w:hAnsi="Times New Roman" w:cs="Times New Roman"/>
-          <w:b/>
-          <w:bCs/>
-          <w:color w:val="000000" w:themeColor="text1"/>
-          <w:sz w:val="24"/>
-          <w:szCs w:val="24"/>
+          <w:rFonts w:cs="Times New Roman"/>
+          <w:b/>
+          <w:bCs/>
+          <w:color w:val="000000" w:themeColor="text1"/>
           <w:lang w:val="en-US"/>
         </w:rPr>
         <w:t>Result</w:t>
@@ -8643,9 +8941,9 @@
       </w:pPr>
       <w:r>
         <w:rPr>
-          <w:lang w:val="en-US"/>
-        </w:rPr>
-        <w:lastRenderedPageBreak/>
+          <w:noProof/>
+          <w:lang w:val="en-US"/>
+        </w:rPr>
         <w:drawing>
           <wp:inline distT="0" distB="0" distL="0" distR="0" wp14:anchorId="2CD29E82" wp14:editId="2717B466">
             <wp:extent cx="5731510" cy="3711575"/>
@@ -8662,7 +8960,7 @@
                     <pic:cNvPicPr/>
                   </pic:nvPicPr>
                   <pic:blipFill>
-                    <a:blip r:embed="rId16"/>
+                    <a:blip r:embed="rId18"/>
                     <a:stretch>
                       <a:fillRect/>
                     </a:stretch>
@@ -8756,7 +9054,7 @@
           <w:sz w:val="24"/>
           <w:szCs w:val="24"/>
         </w:rPr>
-        <w:t>9</w:t>
+        <w:t>11</w:t>
       </w:r>
       <w:r>
         <w:rPr>
@@ -8799,6 +9097,7 @@
       </w:pPr>
       <w:r>
         <w:rPr>
+          <w:noProof/>
           <w:lang w:val="en-US"/>
         </w:rPr>
         <w:lastRenderedPageBreak/>
@@ -8818,7 +9117,7 @@
                     <pic:cNvPicPr/>
                   </pic:nvPicPr>
                   <pic:blipFill>
-                    <a:blip r:embed="rId17"/>
+                    <a:blip r:embed="rId19"/>
                     <a:stretch>
                       <a:fillRect/>
                     </a:stretch>
@@ -8913,7 +9212,7 @@
           <w:sz w:val="24"/>
           <w:szCs w:val="24"/>
         </w:rPr>
-        <w:t>10</w:t>
+        <w:t>12</w:t>
       </w:r>
       <w:r>
         <w:rPr>
@@ -9052,6 +9351,7 @@
       </w:pPr>
       <w:r>
         <w:rPr>
+          <w:noProof/>
           <w:lang w:val="en-US"/>
         </w:rPr>
         <w:drawing>
@@ -9070,7 +9370,7 @@
                     <pic:cNvPicPr/>
                   </pic:nvPicPr>
                   <pic:blipFill>
-                    <a:blip r:embed="rId18"/>
+                    <a:blip r:embed="rId20"/>
                     <a:stretch>
                       <a:fillRect/>
                     </a:stretch>
@@ -9165,7 +9465,7 @@
           <w:sz w:val="24"/>
           <w:szCs w:val="24"/>
         </w:rPr>
-        <w:t>11</w:t>
+        <w:t>13</w:t>
       </w:r>
       <w:r>
         <w:rPr>
@@ -9209,12 +9509,13 @@
       </w:pPr>
       <w:r>
         <w:rPr>
+          <w:noProof/>
           <w:lang w:val="en-US"/>
         </w:rPr>
         <w:drawing>
-          <wp:inline distT="0" distB="0" distL="0" distR="0" wp14:anchorId="0C60ED11" wp14:editId="643EACEB">
-            <wp:extent cx="5731934" cy="3804285"/>
-            <wp:effectExtent l="0" t="0" r="0" b="5715"/>
+          <wp:inline distT="0" distB="0" distL="0" distR="0" wp14:anchorId="0C60ED11" wp14:editId="49615AF5">
+            <wp:extent cx="5571067" cy="3697517"/>
+            <wp:effectExtent l="0" t="0" r="4445" b="0"/>
             <wp:docPr id="359540307" name="Picture 1" descr="A screenshot of a graph&#10;&#10;Description automatically generated"/>
             <wp:cNvGraphicFramePr>
               <a:graphicFrameLocks xmlns:a="http://schemas.openxmlformats.org/drawingml/2006/main" noChangeAspect="1"/>
@@ -9227,7 +9528,7 @@
                     <pic:cNvPicPr/>
                   </pic:nvPicPr>
                   <pic:blipFill>
-                    <a:blip r:embed="rId19"/>
+                    <a:blip r:embed="rId21"/>
                     <a:stretch>
                       <a:fillRect/>
                     </a:stretch>
@@ -9235,7 +9536,7 @@
                   <pic:spPr>
                     <a:xfrm>
                       <a:off x="0" y="0"/>
-                      <a:ext cx="5809233" cy="3855588"/>
+                      <a:ext cx="5658888" cy="3755804"/>
                     </a:xfrm>
                     <a:prstGeom prst="rect">
                       <a:avLst/>
@@ -9272,7 +9573,6 @@
           <w:sz w:val="24"/>
           <w:szCs w:val="24"/>
         </w:rPr>
-        <w:lastRenderedPageBreak/>
         <w:t xml:space="preserve">Figure </w:t>
       </w:r>
       <w:r>
@@ -9322,7 +9622,7 @@
           <w:sz w:val="24"/>
           <w:szCs w:val="24"/>
         </w:rPr>
-        <w:t>12</w:t>
+        <w:t>14</w:t>
       </w:r>
       <w:r>
         <w:rPr>
@@ -9360,6 +9660,7 @@
         <w:rPr>
           <w:lang w:val="en-US"/>
         </w:rPr>
+        <w:lastRenderedPageBreak/>
         <w:t>D</w:t>
       </w:r>
       <w:r>
@@ -9441,10 +9742,17 @@
     <w:p>
       <w:pPr>
         <w:spacing w:line="360" w:lineRule="auto"/>
-        <w:rPr>
-          <w:lang w:val="en-US"/>
-        </w:rPr>
-      </w:pPr>
+        <w:jc w:val="both"/>
+        <w:rPr>
+          <w:lang w:val="en-US"/>
+        </w:rPr>
+      </w:pPr>
+      <w:r>
+        <w:rPr>
+          <w:lang w:val="en-US"/>
+        </w:rPr>
+        <w:t>In conclusion, our investigation into machine learning models for the prediction of heart disease highlighted the critical role that hyperparameter tuning plays in improving prediction accuracy. Thorough preprocessing of the data, including the removal of duplicates and outliers, created a solid base. While Logistic Regression showed more moderate changes, Decision Tree tuning resulted in a significant increase in accuracy. This cyclical procedure highlights the subtle impact of hyperparameter selection, offering vital information for the continuous refinement of machine learning models in practical classification problems like heart disease prognosis.</w:t>
+      </w:r>
       <w:r>
         <w:rPr>
           <w:lang w:val="en-US"/>
@@ -9514,7 +9822,7 @@
         </w:rPr>
         <w:t xml:space="preserve">: </w:t>
       </w:r>
-      <w:hyperlink r:id="rId20" w:history="1">
+      <w:hyperlink r:id="rId22" w:history="1">
         <w:r>
           <w:rPr>
             <w:rStyle w:val="Hyperlink"/>
@@ -9556,6 +9864,7 @@
       </w:r>
       <w:r>
         <w:rPr>
+          <w:noProof/>
           <w:lang w:val="en-US"/>
         </w:rPr>
         <w:drawing>
@@ -9574,7 +9883,7 @@
                     <pic:cNvPicPr/>
                   </pic:nvPicPr>
                   <pic:blipFill>
-                    <a:blip r:embed="rId21"/>
+                    <a:blip r:embed="rId23"/>
                     <a:stretch>
                       <a:fillRect/>
                     </a:stretch>
@@ -10295,6 +10604,7 @@
   <w:style w:type="character" w:default="1" w:styleId="DefaultParagraphFont">
     <w:name w:val="Default Paragraph Font"/>
     <w:uiPriority w:val="1"/>
+    <w:semiHidden/>
     <w:unhideWhenUsed/>
   </w:style>
   <w:style w:type="table" w:default="1" w:styleId="TableNormal">

</xml_diff>